<commit_message>
Platform pass through added
</commit_message>
<xml_diff>
--- a/Todo-List.docx
+++ b/Todo-List.docx
@@ -83,6 +83,9 @@
       <w:r>
         <w:t xml:space="preserve">Enemy Three AI – </w:t>
       </w:r>
+      <w:r>
+        <w:t>Adam</w:t>
+      </w:r>
     </w:p>
     <w:p>
       <w:r>
@@ -97,6 +100,9 @@
       <w:r>
         <w:t xml:space="preserve">– </w:t>
       </w:r>
+      <w:r>
+        <w:t>Millie</w:t>
+      </w:r>
     </w:p>
     <w:p>
       <w:r>
@@ -110,10 +116,16 @@
       <w:r>
         <w:t xml:space="preserve">Score tracking – </w:t>
       </w:r>
+      <w:r>
+        <w:t>Adam</w:t>
+      </w:r>
     </w:p>
     <w:p>
       <w:r>
         <w:t>Camera movement –</w:t>
+      </w:r>
+      <w:r>
+        <w:t xml:space="preserve"> Millie</w:t>
       </w:r>
     </w:p>
     <w:p/>

</xml_diff>